<commit_message>
[AVL-39] A populated parking lot was created and a random empty space is selected upon start
</commit_message>
<xml_diff>
--- a/UTD-RTOS/Assignment-2.docx
+++ b/UTD-RTOS/Assignment-2.docx
@@ -546,18 +546,8 @@
           <w:sz w:val="24"/>
           <w:szCs w:val="24"/>
         </w:rPr>
-        <w:t xml:space="preserve">A 5 pixel by </w:t>
-      </w:r>
-      <w:proofErr w:type="gramStart"/>
-      <w:r>
-        <w:rPr>
-          <w:rFonts w:cstheme="minorHAnsi"/>
-          <w:sz w:val="24"/>
-          <w:szCs w:val="24"/>
-        </w:rPr>
-        <w:t>5 pixel</w:t>
-      </w:r>
-      <w:proofErr w:type="gramEnd"/>
+        <w:t>A 5 pixel by 5 pixel</w:t>
+      </w:r>
       <w:r>
         <w:rPr>
           <w:rFonts w:cstheme="minorHAnsi"/>
@@ -639,6 +629,28 @@
           <w:szCs w:val="24"/>
         </w:rPr>
         <w:t>A speedometer</w:t>
+      </w:r>
+    </w:p>
+    <w:p>
+      <w:pPr>
+        <w:pStyle w:val="ListParagraph"/>
+        <w:numPr>
+          <w:ilvl w:val="0"/>
+          <w:numId w:val="4"/>
+        </w:numPr>
+        <w:rPr>
+          <w:rFonts w:cstheme="minorHAnsi"/>
+          <w:sz w:val="24"/>
+          <w:szCs w:val="24"/>
+        </w:rPr>
+      </w:pPr>
+      <w:r>
+        <w:rPr>
+          <w:rFonts w:cstheme="minorHAnsi"/>
+          <w:sz w:val="24"/>
+          <w:szCs w:val="24"/>
+        </w:rPr>
+        <w:t>A GPS that gives the latitude and longitude of the Ego vehicle.</w:t>
       </w:r>
     </w:p>
     <w:p>
@@ -869,25 +881,7 @@
           <w:sz w:val="24"/>
           <w:szCs w:val="24"/>
         </w:rPr>
-        <w:t xml:space="preserve">wall follower strategy”, although some people call it “the </w:t>
-      </w:r>
-      <w:proofErr w:type="gramStart"/>
-      <w:r>
-        <w:rPr>
-          <w:rFonts w:cstheme="minorHAnsi"/>
-          <w:sz w:val="24"/>
-          <w:szCs w:val="24"/>
-        </w:rPr>
-        <w:t>right hand</w:t>
-      </w:r>
-      <w:proofErr w:type="gramEnd"/>
-      <w:r>
-        <w:rPr>
-          <w:rFonts w:cstheme="minorHAnsi"/>
-          <w:sz w:val="24"/>
-          <w:szCs w:val="24"/>
-        </w:rPr>
-        <w:t xml:space="preserve"> rule”. The idea behind the strategy is simple:</w:t>
+        <w:t>wall follower strategy”, although some people call it “the right hand rule”. The idea behind the strategy is simple:</w:t>
       </w:r>
     </w:p>
     <w:p>
@@ -1641,25 +1635,7 @@
           <w:sz w:val="24"/>
           <w:szCs w:val="24"/>
         </w:rPr>
-        <w:t xml:space="preserve">Describe the graph. Point out which tasks are being </w:t>
-      </w:r>
-      <w:proofErr w:type="gramStart"/>
-      <w:r>
-        <w:rPr>
-          <w:rFonts w:cstheme="minorHAnsi"/>
-          <w:sz w:val="24"/>
-          <w:szCs w:val="24"/>
-        </w:rPr>
-        <w:t>executed, and</w:t>
-      </w:r>
-      <w:proofErr w:type="gramEnd"/>
-      <w:r>
-        <w:rPr>
-          <w:rFonts w:cstheme="minorHAnsi"/>
-          <w:sz w:val="24"/>
-          <w:szCs w:val="24"/>
-        </w:rPr>
-        <w:t xml:space="preserve"> explain at what point in the simulation the task is occurring at.</w:t>
+        <w:t>Describe the graph. Point out which tasks are being executed, and explain at what point in the simulation the task is occurring at.</w:t>
       </w:r>
     </w:p>
     <w:p>

</xml_diff>